<commit_message>
report lab 4, 5
</commit_message>
<xml_diff>
--- a/lab4/report/nhom2.docx
+++ b/lab4/report/nhom2.docx
@@ -5158,6 +5158,7 @@
         </w:rPr>
         <w:t xml:space="preserve"> ta tạo mảng </w:t>
       </w:r>
+      <w:proofErr w:type="gramStart"/>
       <w:r>
         <w:rPr>
           <w:rStyle w:val="Hyperlink"/>
@@ -5184,7 +5185,22 @@
           <w:u w:val="none"/>
           <w:lang w:val="vi-VN"/>
         </w:rPr>
-        <w:t>uest[3]</w:t>
+        <w:t>uest[</w:t>
+      </w:r>
+      <w:proofErr w:type="gramEnd"/>
+      <w:r>
+        <w:rPr>
+          <w:rStyle w:val="Hyperlink"/>
+          <w:rFonts w:cs="Times New Roman"/>
+          <w:b/>
+          <w:bCs/>
+          <w:color w:val="auto"/>
+          <w:sz w:val="26"/>
+          <w:szCs w:val="26"/>
+          <w:u w:val="none"/>
+          <w:lang w:val="vi-VN"/>
+        </w:rPr>
+        <w:t>3]</w:t>
       </w:r>
       <w:r>
         <w:rPr>
@@ -16455,16 +16471,6 @@
         </w:rPr>
         <w:t>.</w:t>
       </w:r>
-    </w:p>
-    <w:p>
-      <w:pPr>
-        <w:spacing w:line="360" w:lineRule="auto"/>
-        <w:rPr>
-          <w:rFonts w:cs="Times New Roman"/>
-          <w:sz w:val="26"/>
-          <w:szCs w:val="26"/>
-        </w:rPr>
-      </w:pPr>
     </w:p>
     <w:sectPr>
       <w:headerReference w:type="default" r:id="rId10"/>

</xml_diff>